<commit_message>
Update WD prey relations Rosie 05Aug19 - Dani edits.docx
</commit_message>
<xml_diff>
--- a/WD prey relations Rosie 05Aug19 - Dani edits.docx
+++ b/WD prey relations Rosie 05Aug19 - Dani edits.docx
@@ -1403,15 +1403,7 @@
         <w:rPr>
           <w:noProof/>
         </w:rPr>
-        <w:t>(Ricklefs &amp;</w:t>
-      </w:r>
-      <w:bookmarkStart w:id="0" w:name="_GoBack"/>
-      <w:bookmarkEnd w:id="0"/>
-      <w:r>
-        <w:rPr>
-          <w:noProof/>
-        </w:rPr>
-        <w:t xml:space="preserve"> Hainsworth 1968; Quaglietta, Mira &amp; Boitani 2018)</w:t>
+        <w:t>(Ricklefs &amp; Hainsworth 1968; Quaglietta, Mira &amp; Boitani 2018)</w:t>
       </w:r>
       <w:r>
         <w:fldChar w:fldCharType="end"/>
@@ -6090,17 +6082,29 @@
       <w:r>
         <w:t xml:space="preserve"> and </w:t>
       </w:r>
+      <w:commentRangeStart w:id="0"/>
+      <w:r>
+        <w:rPr>
+          <w:highlight w:val="yellow"/>
+        </w:rPr>
+        <w:t>XXXXX</w:t>
+      </w:r>
+      <w:commentRangeEnd w:id="0"/>
+      <w:r>
+        <w:rPr>
+          <w:rStyle w:val="CommentReference"/>
+        </w:rPr>
+        <w:commentReference w:id="0"/>
+      </w:r>
+      <w:r>
+        <w:t xml:space="preserve">) for research permission. We also thank funders and research assistants too numerous to list individually. </w:t>
+      </w:r>
+      <w:r>
+        <w:t xml:space="preserve">Animal handling was approved by the Ethics Committee of the Zoological Society of London and the </w:t>
+      </w:r>
       <w:commentRangeStart w:id="1"/>
       <w:r>
-        <w:rPr>
-          <w:highlight w:val="yellow"/>
-          <w:rPrChange w:id="2" w:author="Rosie Woodroffe" w:date="2019-08-10T11:14:00Z">
-            <w:rPr>
-              <w:rFonts w:ascii="Cambria" w:hAnsi="Cambria"/>
-            </w:rPr>
-          </w:rPrChange>
-        </w:rPr>
-        <w:t>XXXXX</w:t>
+        <w:t>Animal Care Committee of the University of British Columbia</w:t>
       </w:r>
       <w:commentRangeEnd w:id="1"/>
       <w:r>
@@ -6108,23 +6112,6 @@
           <w:rStyle w:val="CommentReference"/>
         </w:rPr>
         <w:commentReference w:id="1"/>
-      </w:r>
-      <w:r>
-        <w:t xml:space="preserve">) for research permission. We also thank funders and research assistants too numerous to list individually. </w:t>
-      </w:r>
-      <w:r>
-        <w:t xml:space="preserve">Animal handling was approved by the Ethics Committee of the Zoological Society of London and the </w:t>
-      </w:r>
-      <w:commentRangeStart w:id="3"/>
-      <w:r>
-        <w:t>Animal Care Committee of the University of British Columbia</w:t>
-      </w:r>
-      <w:commentRangeEnd w:id="3"/>
-      <w:r>
-        <w:rPr>
-          <w:rStyle w:val="CommentReference"/>
-        </w:rPr>
-        <w:commentReference w:id="3"/>
       </w:r>
       <w:r>
         <w:t>.</w:t>
@@ -6141,9 +6128,11 @@
     </w:p>
     <w:p>
       <w:pPr>
-        <w:pStyle w:val="Heading1"/>
-        <w:rPr>
-          <w:del w:id="4" w:author="Rosie Woodroffe" w:date="2019-08-10T11:19:00Z"/>
+        <w:rPr>
+          <w:rFonts w:ascii="Cambria" w:hAnsi="Cambria"/>
+          <w:noProof/>
+          <w:sz w:val="23"/>
+          <w:szCs w:val="23"/>
         </w:rPr>
       </w:pPr>
       <w:proofErr w:type="spellStart"/>
@@ -6151,32 +6140,6 @@
         <w:lastRenderedPageBreak/>
         <w:t>References</w:t>
       </w:r>
-      <w:del w:id="5" w:author="Rosie Woodroffe" w:date="2019-08-10T11:19:00Z">
-        <w:r>
-          <w:fldChar w:fldCharType="begin" w:fldLock="1"/>
-        </w:r>
-        <w:r>
-          <w:delInstrText xml:space="preserve">ADDIN Mendeley Bibliography CSL_BIBLIOGRAPHY </w:delInstrText>
-        </w:r>
-        <w:r>
-          <w:fldChar w:fldCharType="separate"/>
-        </w:r>
-      </w:del>
-    </w:p>
-    <w:p>
-      <w:pPr>
-        <w:rPr>
-          <w:rFonts w:ascii="Cambria" w:hAnsi="Cambria"/>
-          <w:noProof/>
-          <w:sz w:val="23"/>
-          <w:szCs w:val="23"/>
-        </w:rPr>
-      </w:pPr>
-      <w:del w:id="6" w:author="Rosie Woodroffe" w:date="2019-08-10T11:19:00Z">
-        <w:r>
-          <w:fldChar w:fldCharType="end"/>
-        </w:r>
-      </w:del>
       <w:r>
         <w:rPr>
           <w:rFonts w:ascii="Cambria" w:hAnsi="Cambria"/>
@@ -9720,14 +9683,16 @@
             <w:pPr>
               <w:pStyle w:val="NoSpacing"/>
               <w:rPr>
-                <w:del w:id="7" w:author="Rosie Woodroffe" w:date="2019-08-10T12:07:00Z"/>
+                <w:del w:id="2" w:author="Rosie Woodroffe" w:date="2019-08-10T12:07:00Z"/>
                 <w:rFonts w:ascii="Cambria" w:hAnsi="Cambria"/>
                 <w:color w:val="808080" w:themeColor="background1" w:themeShade="80"/>
                 <w:sz w:val="20"/>
                 <w:szCs w:val="20"/>
               </w:rPr>
             </w:pPr>
-          </w:p>
+            <w:bookmarkStart w:id="3" w:name="_GoBack"/>
+          </w:p>
+          <w:bookmarkEnd w:id="3"/>
           <w:p>
             <w:pPr>
               <w:pStyle w:val="NoSpacing"/>
@@ -24490,7 +24455,7 @@
           <w:szCs w:val="40"/>
         </w:rPr>
       </w:pPr>
-      <w:commentRangeStart w:id="8"/>
+      <w:commentRangeStart w:id="4"/>
       <w:r>
         <w:rPr>
           <w:b/>
@@ -24499,7 +24464,7 @@
         </w:rPr>
         <w:t>Supporting Information</w:t>
       </w:r>
-      <w:commentRangeEnd w:id="8"/>
+      <w:commentRangeEnd w:id="4"/>
       <w:r>
         <w:rPr>
           <w:rStyle w:val="CommentReference"/>
@@ -24507,7 +24472,7 @@
           <w:sz w:val="40"/>
           <w:szCs w:val="40"/>
         </w:rPr>
-        <w:commentReference w:id="8"/>
+        <w:commentReference w:id="4"/>
       </w:r>
     </w:p>
     <w:p/>
@@ -25373,17 +25338,17 @@
             <w:pPr>
               <w:pStyle w:val="NoSpacing"/>
             </w:pPr>
-            <w:commentRangeStart w:id="9"/>
+            <w:commentRangeStart w:id="5"/>
             <w:r>
               <w:t>04:55:38</w:t>
             </w:r>
-            <w:commentRangeEnd w:id="9"/>
+            <w:commentRangeEnd w:id="5"/>
             <w:r>
               <w:rPr>
                 <w:rStyle w:val="CommentReference"/>
                 <w:lang w:val="en-GB"/>
               </w:rPr>
-              <w:commentReference w:id="9"/>
+              <w:commentReference w:id="5"/>
             </w:r>
           </w:p>
         </w:tc>
@@ -34106,6 +34071,22 @@
 
 <file path=word/comments.xml><?xml version="1.0" encoding="utf-8"?>
 <w:comments xmlns:wpc="http://schemas.microsoft.com/office/word/2010/wordprocessingCanvas" xmlns:mc="http://schemas.openxmlformats.org/markup-compatibility/2006" xmlns:o="urn:schemas-microsoft-com:office:office" xmlns:r="http://schemas.openxmlformats.org/officeDocument/2006/relationships" xmlns:m="http://schemas.openxmlformats.org/officeDocument/2006/math" xmlns:v="urn:schemas-microsoft-com:vml" xmlns:wp14="http://schemas.microsoft.com/office/word/2010/wordprocessingDrawing" xmlns:wp="http://schemas.openxmlformats.org/drawingml/2006/wordprocessingDrawing" xmlns:w10="urn:schemas-microsoft-com:office:word" xmlns:w="http://schemas.openxmlformats.org/wordprocessingml/2006/main" xmlns:w14="http://schemas.microsoft.com/office/word/2010/wordml" xmlns:wpg="http://schemas.microsoft.com/office/word/2010/wordprocessingGroup" xmlns:wpi="http://schemas.microsoft.com/office/word/2010/wordprocessingInk" xmlns:wne="http://schemas.microsoft.com/office/word/2006/wordml" xmlns:wps="http://schemas.microsoft.com/office/word/2010/wordprocessingShape" mc:Ignorable="w14 wp14">
+  <w:comment w:id="0" w:author="Rosie Woodroffe" w:date="2019-08-22T12:46:00Z" w:initials="RW">
+    <w:p>
+      <w:pPr>
+        <w:pStyle w:val="CommentText"/>
+      </w:pPr>
+      <w:r>
+        <w:rPr>
+          <w:rStyle w:val="CommentReference"/>
+        </w:rPr>
+        <w:annotationRef/>
+      </w:r>
+      <w:r>
+        <w:t>Adam can you add yours please!</w:t>
+      </w:r>
+    </w:p>
+  </w:comment>
   <w:comment w:id="1" w:author="Rosie Woodroffe" w:date="2019-08-22T12:46:00Z" w:initials="RW">
     <w:p>
       <w:pPr>
@@ -34118,14 +34099,18 @@
         <w:annotationRef/>
       </w:r>
       <w:r>
-        <w:t>Adam can you add yours please!</w:t>
+        <w:t>Adam/Jake is this correct?</w:t>
       </w:r>
     </w:p>
   </w:comment>
-  <w:comment w:id="3" w:author="Rosie Woodroffe" w:date="2019-08-22T12:46:00Z" w:initials="RW">
+  <w:comment w:id="4" w:author="Rosie Woodroffe" w:date="2019-08-22T12:46:00Z" w:initials="RW">
     <w:p>
       <w:pPr>
         <w:pStyle w:val="CommentText"/>
+        <w:rPr>
+          <w:i/>
+          <w:iCs/>
+        </w:rPr>
       </w:pPr>
       <w:r>
         <w:rPr>
@@ -34134,38 +34119,18 @@
         <w:annotationRef/>
       </w:r>
       <w:r>
-        <w:t>Adam/Jake is this correct?</w:t>
+        <w:t xml:space="preserve">Check what it’s called for </w:t>
+      </w:r>
+      <w:r>
+        <w:rPr>
+          <w:i/>
+          <w:iCs/>
+        </w:rPr>
+        <w:t>Ecology</w:t>
       </w:r>
     </w:p>
   </w:comment>
-  <w:comment w:id="8" w:author="Rosie Woodroffe" w:date="2019-08-22T12:46:00Z" w:initials="RW">
-    <w:p>
-      <w:pPr>
-        <w:pStyle w:val="CommentText"/>
-        <w:rPr>
-          <w:i/>
-          <w:iCs/>
-        </w:rPr>
-      </w:pPr>
-      <w:r>
-        <w:rPr>
-          <w:rStyle w:val="CommentReference"/>
-        </w:rPr>
-        <w:annotationRef/>
-      </w:r>
-      <w:r>
-        <w:t xml:space="preserve">Check what it’s called for </w:t>
-      </w:r>
-      <w:r>
-        <w:rPr>
-          <w:i/>
-          <w:iCs/>
-        </w:rPr>
-        <w:t>Ecology</w:t>
-      </w:r>
-    </w:p>
-  </w:comment>
-  <w:comment w:id="9" w:author="Rosie Woodroffe" w:date="2019-08-22T12:46:00Z" w:initials="RW">
+  <w:comment w:id="5" w:author="Rosie Woodroffe" w:date="2019-08-22T12:46:00Z" w:initials="RW">
     <w:p>
       <w:pPr>
         <w:pStyle w:val="CommentText"/>
@@ -34488,7 +34453,7 @@
             <w:sz w:val="24"/>
             <w:szCs w:val="24"/>
           </w:rPr>
-          <w:t>3</w:t>
+          <w:t>29</w:t>
         </w:r>
         <w:r>
           <w:rPr>
@@ -37291,7 +37256,7 @@
 </file>
 
 <file path=customXml/itemProps1.xml><?xml version="1.0" encoding="utf-8"?>
-<ds:datastoreItem xmlns:ds="http://schemas.openxmlformats.org/officeDocument/2006/customXml" ds:itemID="{B999E6DE-CCF9-47C7-B450-94E901FF18F3}">
+<ds:datastoreItem xmlns:ds="http://schemas.openxmlformats.org/officeDocument/2006/customXml" ds:itemID="{C72C2054-DB56-435D-B7D2-46AD580FB756}">
   <ds:schemaRefs>
     <ds:schemaRef ds:uri="http://schemas.openxmlformats.org/officeDocument/2006/bibliography"/>
   </ds:schemaRefs>

</xml_diff>